<commit_message>
created report all and fix filter by group
</commit_message>
<xml_diff>
--- a/backend/documents/reports/temp_report_dp.docx
+++ b/backend/documents/reports/temp_report_dp.docx
@@ -8,7 +8,6 @@
         <w:rPr>
           <w:b/>
           <w:bCs/>
-          <w:lang w:val="en-US"/>
         </w:rPr>
       </w:pPr>
       <w:r>
@@ -22,39 +21,36 @@
     <w:p>
       <w:pPr>
         <w:jc w:val="center"/>
-        <w:rPr>
-          <w:lang w:val="en-US"/>
-        </w:rPr>
       </w:pPr>
       <w:r>
-        <w:rPr>
-          <w:lang w:val="en-US"/>
-        </w:rPr>
-        <w:t>{{</w:t>
-      </w:r>
-      <w:r>
-        <w:rPr>
-          <w:lang w:val="en-US"/>
-        </w:rPr>
-        <w:t xml:space="preserve"> </w:t>
-      </w:r>
-      <w:r>
-        <w:rPr>
-          <w:lang w:val="en-US"/>
-        </w:rPr>
-        <w:t>report_period.name</w:t>
-      </w:r>
-      <w:r>
-        <w:rPr>
-          <w:lang w:val="en-US"/>
-        </w:rPr>
-        <w:t xml:space="preserve"> </w:t>
-      </w:r>
-      <w:r>
-        <w:rPr>
-          <w:lang w:val="en-US"/>
-        </w:rPr>
-        <w:t>}}</w:t>
+        <w:t xml:space="preserve">{{ </w:t>
+      </w:r>
+      <w:r>
+        <w:rPr>
+          <w:lang w:val="en-US"/>
+        </w:rPr>
+        <w:t>report</w:t>
+      </w:r>
+      <w:r>
+        <w:t>_</w:t>
+      </w:r>
+      <w:r>
+        <w:rPr>
+          <w:lang w:val="en-US"/>
+        </w:rPr>
+        <w:t>period</w:t>
+      </w:r>
+      <w:r>
+        <w:t>.</w:t>
+      </w:r>
+      <w:r>
+        <w:rPr>
+          <w:lang w:val="en-US"/>
+        </w:rPr>
+        <w:t>name</w:t>
+      </w:r>
+      <w:r>
+        <w:t xml:space="preserve"> }}</w:t>
       </w:r>
     </w:p>
     <w:p>
@@ -129,27 +125,11 @@
       </w:r>
       <w:r>
         <w:rPr>
-          <w:lang w:val="en-US"/>
-        </w:rPr>
-        <w:t xml:space="preserve">{{ </w:t>
-      </w:r>
-      <w:r>
-        <w:rPr>
-          <w:lang w:val="en-US"/>
-        </w:rPr>
-        <w:t>date_created_at</w:t>
-      </w:r>
-      <w:r>
-        <w:rPr>
-          <w:lang w:val="en-US"/>
-        </w:rPr>
-        <w:t xml:space="preserve"> </w:t>
-      </w:r>
-      <w:r>
-        <w:rPr>
-          <w:lang w:val="en-US"/>
-        </w:rPr>
-        <w:t>}}</w:t>
+          <w:b/>
+          <w:bCs/>
+          <w:lang w:val="en-US"/>
+        </w:rPr>
+        <w:t>{{ report_mentor.created_at.strftime("%d.%m.%Y") }}</w:t>
       </w:r>
     </w:p>
     <w:p>
@@ -236,7 +216,7 @@
           </w:tcPr>
           <w:p>
             <w:r>
-              <w:t>Учителя</w:t>
+              <w:t>Воспитатель</w:t>
             </w:r>
           </w:p>
         </w:tc>
@@ -254,123 +234,479 @@
               <w:rPr>
                 <w:lang w:val="en-US"/>
               </w:rPr>
-              <w:t>{%p for report in report_teacher</w:t>
-            </w:r>
-            <w:r>
-              <w:rPr>
-                <w:lang w:val="en-US"/>
-              </w:rPr>
-              <w:t>s</w:t>
-            </w:r>
-            <w:r>
-              <w:rPr>
-                <w:lang w:val="en-US"/>
-              </w:rPr>
-              <w:t xml:space="preserve"> </w:t>
-            </w:r>
-            <w:r>
-              <w:rPr>
-                <w:lang w:val="en-US"/>
-              </w:rPr>
-              <w:t>%}</w:t>
-            </w:r>
-          </w:p>
-          <w:p>
-            <w:pPr>
-              <w:rPr>
-                <w:lang w:val="en-US"/>
-              </w:rPr>
-            </w:pPr>
-            <w:r>
-              <w:rPr>
-                <w:lang w:val="en-US"/>
-              </w:rPr>
-              <w:t>{{ report.</w:t>
-            </w:r>
-            <w:r>
-              <w:rPr>
-                <w:lang w:val="en-US"/>
-              </w:rPr>
-              <w:t>subject.name</w:t>
-            </w:r>
-            <w:r>
-              <w:rPr>
-                <w:lang w:val="en-US"/>
-              </w:rPr>
-              <w:t xml:space="preserve"> </w:t>
-            </w:r>
-            <w:r>
-              <w:rPr>
-                <w:lang w:val="en-US"/>
-              </w:rPr>
-              <w:t>}}</w:t>
-            </w:r>
-            <w:r>
-              <w:rPr>
-                <w:lang w:val="en-US"/>
-              </w:rPr>
-              <w:t xml:space="preserve">: </w:t>
-            </w:r>
-            <w:r>
-              <w:rPr>
-                <w:lang w:val="en-US"/>
-              </w:rPr>
-              <w:t xml:space="preserve">{{ </w:t>
-            </w:r>
-            <w:r>
-              <w:rPr>
-                <w:lang w:val="en-US"/>
-              </w:rPr>
-              <w:t>report</w:t>
-            </w:r>
-            <w:r>
-              <w:rPr>
-                <w:lang w:val="en-US"/>
-              </w:rPr>
-              <w:t>.author.</w:t>
-            </w:r>
-            <w:r>
-              <w:rPr>
-                <w:lang w:val="en-US"/>
-              </w:rPr>
-              <w:t>get_</w:t>
-            </w:r>
-            <w:r>
-              <w:rPr>
-                <w:lang w:val="en-US"/>
-              </w:rPr>
-              <w:t>short_name</w:t>
-            </w:r>
-            <w:r>
-              <w:rPr>
-                <w:lang w:val="en-US"/>
-              </w:rPr>
-              <w:t>()</w:t>
-            </w:r>
-            <w:r>
-              <w:rPr>
-                <w:lang w:val="en-US"/>
-              </w:rPr>
-              <w:t xml:space="preserve"> </w:t>
-            </w:r>
-            <w:r>
-              <w:rPr>
-                <w:lang w:val="en-US"/>
-              </w:rPr>
-              <w:t>}}</w:t>
-            </w:r>
-          </w:p>
-          <w:p>
-            <w:pPr>
-              <w:rPr>
-                <w:lang w:val="en-US"/>
-              </w:rPr>
-            </w:pPr>
-            <w:r>
-              <w:rPr>
-                <w:lang w:val="en-US"/>
-              </w:rPr>
-              <w:t>{%p endfor %}</w:t>
+              <w:t>{{ report_mentor.</w:t>
+            </w:r>
+            <w:r>
+              <w:rPr>
+                <w:lang w:val="en-US"/>
+              </w:rPr>
+              <w:t>author</w:t>
+            </w:r>
+            <w:r>
+              <w:rPr>
+                <w:lang w:val="en-US"/>
+              </w:rPr>
+              <w:t>.get_full_name()</w:t>
+            </w:r>
+            <w:r>
+              <w:rPr>
+                <w:lang w:val="en-US"/>
+              </w:rPr>
+              <w:t xml:space="preserve"> }}</w:t>
+            </w:r>
+          </w:p>
+        </w:tc>
+      </w:tr>
+    </w:tbl>
+    <w:p>
+      <w:pPr>
+        <w:rPr>
+          <w:lang w:val="en-US"/>
+        </w:rPr>
+      </w:pPr>
+    </w:p>
+    <w:p>
+      <w:pPr>
+        <w:jc w:val="center"/>
+        <w:rPr>
+          <w:lang w:val="en-US"/>
+        </w:rPr>
+      </w:pPr>
+      <w:r>
+        <w:rPr>
+          <w:b/>
+          <w:bCs/>
+        </w:rPr>
+        <w:t>НАСТАВНИК</w:t>
+      </w:r>
+    </w:p>
+    <w:p>
+      <w:pPr>
+        <w:rPr>
+          <w:lang w:val="en-US"/>
+        </w:rPr>
+      </w:pPr>
+      <w:r>
+        <w:rPr>
+          <w:lang w:val="en-US"/>
+        </w:rPr>
+        <w:t xml:space="preserve">{% if </w:t>
+      </w:r>
+      <w:r>
+        <w:rPr>
+          <w:lang w:val="en-US"/>
+        </w:rPr>
+        <w:t xml:space="preserve">report_mentor.comment </w:t>
+      </w:r>
+      <w:r>
+        <w:rPr>
+          <w:lang w:val="en-US"/>
+        </w:rPr>
+        <w:t>%}</w:t>
+      </w:r>
+    </w:p>
+    <w:p>
+      <w:pPr>
+        <w:rPr>
+          <w:lang w:val="en-US"/>
+        </w:rPr>
+      </w:pPr>
+      <w:r>
+        <w:rPr>
+          <w:lang w:val="en-US"/>
+        </w:rPr>
+        <w:t>{{ report_mentor.comment }}</w:t>
+      </w:r>
+    </w:p>
+    <w:p>
+      <w:pPr>
+        <w:rPr>
+          <w:lang w:val="en-US"/>
+        </w:rPr>
+      </w:pPr>
+      <w:r>
+        <w:rPr>
+          <w:lang w:val="en-US"/>
+        </w:rPr>
+        <w:t xml:space="preserve">{% </w:t>
+      </w:r>
+      <w:r>
+        <w:rPr>
+          <w:lang w:val="en-US"/>
+        </w:rPr>
+        <w:t>else</w:t>
+      </w:r>
+      <w:r>
+        <w:rPr>
+          <w:lang w:val="en-US"/>
+        </w:rPr>
+        <w:t xml:space="preserve"> %}</w:t>
+      </w:r>
+    </w:p>
+    <w:p>
+      <w:pPr>
+        <w:rPr>
+          <w:lang w:val="en-US"/>
+        </w:rPr>
+      </w:pPr>
+      <w:r>
+        <w:t>Нет</w:t>
+      </w:r>
+      <w:r>
+        <w:rPr>
+          <w:lang w:val="en-US"/>
+        </w:rPr>
+        <w:t xml:space="preserve"> </w:t>
+      </w:r>
+      <w:r>
+        <w:t>информации</w:t>
+      </w:r>
+      <w:r>
+        <w:rPr>
+          <w:lang w:val="en-US"/>
+        </w:rPr>
+        <w:t xml:space="preserve">{% </w:t>
+      </w:r>
+      <w:r>
+        <w:rPr>
+          <w:lang w:val="en-US"/>
+        </w:rPr>
+        <w:t>endif</w:t>
+      </w:r>
+      <w:r>
+        <w:rPr>
+          <w:lang w:val="en-US"/>
+        </w:rPr>
+        <w:t xml:space="preserve"> %}</w:t>
+      </w:r>
+    </w:p>
+    <w:p>
+      <w:pPr>
+        <w:rPr>
+          <w:lang w:val="en-US"/>
+        </w:rPr>
+      </w:pPr>
+    </w:p>
+    <w:p>
+      <w:pPr>
+        <w:jc w:val="center"/>
+        <w:rPr>
+          <w:lang w:val="en-US"/>
+        </w:rPr>
+      </w:pPr>
+      <w:r>
+        <w:rPr>
+          <w:b/>
+          <w:bCs/>
+        </w:rPr>
+        <w:t>СЛУЖБА</w:t>
+      </w:r>
+      <w:r>
+        <w:rPr>
+          <w:b/>
+          <w:bCs/>
+          <w:lang w:val="en-US"/>
+        </w:rPr>
+        <w:t xml:space="preserve"> </w:t>
+      </w:r>
+      <w:r>
+        <w:rPr>
+          <w:b/>
+          <w:bCs/>
+        </w:rPr>
+        <w:t>СОПРОВОЖДЕНИЯ</w:t>
+      </w:r>
+    </w:p>
+    <w:p>
+      <w:pPr>
+        <w:rPr>
+          <w:lang w:val="en-US"/>
+        </w:rPr>
+      </w:pPr>
+      <w:r>
+        <w:rPr>
+          <w:lang w:val="en-US"/>
+        </w:rPr>
+        <w:t xml:space="preserve">{% if </w:t>
+      </w:r>
+      <w:r>
+        <w:rPr>
+          <w:lang w:val="en-US"/>
+        </w:rPr>
+        <w:t>report</w:t>
+      </w:r>
+      <w:r>
+        <w:rPr>
+          <w:lang w:val="en-US"/>
+        </w:rPr>
+        <w:t>_</w:t>
+      </w:r>
+      <w:r>
+        <w:rPr>
+          <w:lang w:val="en-US"/>
+        </w:rPr>
+        <w:t>extras</w:t>
+      </w:r>
+      <w:r>
+        <w:rPr>
+          <w:lang w:val="en-US"/>
+        </w:rPr>
+        <w:t xml:space="preserve"> </w:t>
+      </w:r>
+      <w:r>
+        <w:rPr>
+          <w:lang w:val="en-US"/>
+        </w:rPr>
+        <w:t>%}</w:t>
+      </w:r>
+      <w:r>
+        <w:rPr>
+          <w:lang w:val="en-US"/>
+        </w:rPr>
+        <w:t xml:space="preserve">{% </w:t>
+      </w:r>
+      <w:r>
+        <w:rPr>
+          <w:lang w:val="en-US"/>
+        </w:rPr>
+        <w:t>for</w:t>
+      </w:r>
+      <w:r>
+        <w:rPr>
+          <w:lang w:val="en-US"/>
+        </w:rPr>
+        <w:t xml:space="preserve"> </w:t>
+      </w:r>
+      <w:r>
+        <w:rPr>
+          <w:lang w:val="en-US"/>
+        </w:rPr>
+        <w:t>report</w:t>
+      </w:r>
+      <w:r>
+        <w:rPr>
+          <w:lang w:val="en-US"/>
+        </w:rPr>
+        <w:t xml:space="preserve"> </w:t>
+      </w:r>
+      <w:r>
+        <w:rPr>
+          <w:lang w:val="en-US"/>
+        </w:rPr>
+        <w:t>in</w:t>
+      </w:r>
+      <w:r>
+        <w:rPr>
+          <w:lang w:val="en-US"/>
+        </w:rPr>
+        <w:t xml:space="preserve"> </w:t>
+      </w:r>
+      <w:r>
+        <w:rPr>
+          <w:lang w:val="en-US"/>
+        </w:rPr>
+        <w:t>report</w:t>
+      </w:r>
+      <w:r>
+        <w:rPr>
+          <w:lang w:val="en-US"/>
+        </w:rPr>
+        <w:t>_</w:t>
+      </w:r>
+      <w:r>
+        <w:rPr>
+          <w:lang w:val="en-US"/>
+        </w:rPr>
+        <w:t>extras</w:t>
+      </w:r>
+      <w:r>
+        <w:rPr>
+          <w:lang w:val="en-US"/>
+        </w:rPr>
+        <w:t xml:space="preserve"> %}</w:t>
+      </w:r>
+    </w:p>
+    <w:p>
+      <w:pPr>
+        <w:rPr>
+          <w:lang w:val="en-US"/>
+        </w:rPr>
+      </w:pPr>
+      <w:r>
+        <w:rPr>
+          <w:b/>
+          <w:bCs/>
+          <w:lang w:val="en-US"/>
+        </w:rPr>
+        <w:t>{{ report.author.</w:t>
+      </w:r>
+      <w:r>
+        <w:rPr>
+          <w:b/>
+          <w:bCs/>
+          <w:lang w:val="en-US"/>
+        </w:rPr>
+        <w:t>get_</w:t>
+      </w:r>
+      <w:r>
+        <w:rPr>
+          <w:b/>
+          <w:bCs/>
+          <w:lang w:val="en-US"/>
+        </w:rPr>
+        <w:t>short_name</w:t>
+      </w:r>
+      <w:r>
+        <w:rPr>
+          <w:b/>
+          <w:bCs/>
+          <w:lang w:val="en-US"/>
+        </w:rPr>
+        <w:t>()</w:t>
+      </w:r>
+      <w:r>
+        <w:rPr>
+          <w:b/>
+          <w:bCs/>
+          <w:lang w:val="en-US"/>
+        </w:rPr>
+        <w:t xml:space="preserve"> }}</w:t>
+      </w:r>
+      <w:r>
+        <w:rPr>
+          <w:lang w:val="en-US"/>
+        </w:rPr>
+        <w:t xml:space="preserve"> (</w:t>
+      </w:r>
+      <w:r>
+        <w:rPr>
+          <w:lang w:val="en-US"/>
+        </w:rPr>
+        <w:t>{{ report</w:t>
+      </w:r>
+      <w:r>
+        <w:rPr>
+          <w:lang w:val="en-US"/>
+        </w:rPr>
+        <w:t>.role</w:t>
+      </w:r>
+      <w:r>
+        <w:rPr>
+          <w:lang w:val="en-US"/>
+        </w:rPr>
+        <w:t xml:space="preserve"> }}</w:t>
+      </w:r>
+      <w:r>
+        <w:rPr>
+          <w:lang w:val="en-US"/>
+        </w:rPr>
+        <w:t>)</w:t>
+      </w:r>
+    </w:p>
+    <w:p>
+      <w:pPr>
+        <w:rPr>
+          <w:lang w:val="en-US"/>
+        </w:rPr>
+      </w:pPr>
+      <w:r>
+        <w:rPr>
+          <w:lang w:val="en-US"/>
+        </w:rPr>
+        <w:t xml:space="preserve">{% </w:t>
+      </w:r>
+      <w:r>
+        <w:rPr>
+          <w:lang w:val="en-US"/>
+        </w:rPr>
+        <w:t>if</w:t>
+      </w:r>
+      <w:r>
+        <w:rPr>
+          <w:lang w:val="en-US"/>
+        </w:rPr>
+        <w:t xml:space="preserve"> </w:t>
+      </w:r>
+      <w:r>
+        <w:rPr>
+          <w:lang w:val="en-US"/>
+        </w:rPr>
+        <w:t>report.</w:t>
+      </w:r>
+      <w:r>
+        <w:rPr>
+          <w:lang w:val="en-US"/>
+        </w:rPr>
+        <w:t>criterion_achievements</w:t>
+      </w:r>
+      <w:r>
+        <w:rPr>
+          <w:lang w:val="en-US"/>
+        </w:rPr>
+        <w:t xml:space="preserve"> </w:t>
+      </w:r>
+      <w:r>
+        <w:rPr>
+          <w:lang w:val="en-US"/>
+        </w:rPr>
+        <w:t>%}</w:t>
+      </w:r>
+    </w:p>
+    <w:tbl>
+      <w:tblPr>
+        <w:tblStyle w:val="a7"/>
+        <w:tblW w:w="0" w:type="auto"/>
+        <w:tblLook w:val="04A0" w:firstRow="1" w:lastRow="0" w:firstColumn="1" w:lastColumn="0" w:noHBand="0" w:noVBand="1"/>
+      </w:tblPr>
+      <w:tblGrid>
+        <w:gridCol w:w="6394"/>
+        <w:gridCol w:w="2951"/>
+      </w:tblGrid>
+      <w:tr>
+        <w:trPr>
+          <w:trHeight w:val="502"/>
+        </w:trPr>
+        <w:tc>
+          <w:tcPr>
+            <w:tcW w:w="6457" w:type="dxa"/>
+            <w:vAlign w:val="center"/>
+          </w:tcPr>
+          <w:p>
+            <w:pPr>
+              <w:jc w:val="center"/>
+              <w:rPr>
+                <w:b/>
+                <w:bCs/>
+              </w:rPr>
+            </w:pPr>
+            <w:r>
+              <w:rPr>
+                <w:b/>
+                <w:bCs/>
+              </w:rPr>
+              <w:t>Критерий</w:t>
+            </w:r>
+          </w:p>
+        </w:tc>
+        <w:tc>
+          <w:tcPr>
+            <w:tcW w:w="2888" w:type="dxa"/>
+            <w:vAlign w:val="center"/>
+          </w:tcPr>
+          <w:p>
+            <w:pPr>
+              <w:jc w:val="center"/>
+              <w:rPr>
+                <w:b/>
+                <w:bCs/>
+              </w:rPr>
+            </w:pPr>
+            <w:r>
+              <w:rPr>
+                <w:b/>
+                <w:bCs/>
+              </w:rPr>
+              <w:t>Результат</w:t>
             </w:r>
           </w:p>
         </w:tc>
@@ -378,47 +714,322 @@
       <w:tr>
         <w:tc>
           <w:tcPr>
-            <w:tcW w:w="2122" w:type="dxa"/>
-          </w:tcPr>
-          <w:p>
-            <w:r>
-              <w:t>Воспитатель</w:t>
-            </w:r>
-          </w:p>
-        </w:tc>
-        <w:tc>
-          <w:tcPr>
-            <w:tcW w:w="7223" w:type="dxa"/>
-          </w:tcPr>
-          <w:p>
-            <w:pPr>
-              <w:rPr>
-                <w:lang w:val="en-US"/>
-              </w:rPr>
-            </w:pPr>
-            <w:r>
-              <w:rPr>
-                <w:lang w:val="en-US"/>
-              </w:rPr>
-              <w:t>{{ report_mentor.</w:t>
-            </w:r>
-            <w:r>
-              <w:rPr>
-                <w:lang w:val="en-US"/>
-              </w:rPr>
-              <w:t>author</w:t>
-            </w:r>
-            <w:r>
-              <w:rPr>
-                <w:lang w:val="en-US"/>
-              </w:rPr>
-              <w:t>.get_full_name()</w:t>
+            <w:tcW w:w="9345" w:type="dxa"/>
+            <w:gridSpan w:val="2"/>
+          </w:tcPr>
+          <w:p>
+            <w:pPr>
+              <w:rPr>
+                <w:lang w:val="en-US"/>
+              </w:rPr>
+            </w:pPr>
+            <w:r>
+              <w:rPr>
+                <w:lang w:val="en-US"/>
+              </w:rPr>
+              <w:t>{%</w:t>
+            </w:r>
+            <w:r>
+              <w:rPr>
+                <w:lang w:val="en-US"/>
+              </w:rPr>
+              <w:t>tr</w:t>
+            </w:r>
+            <w:r>
+              <w:rPr>
+                <w:lang w:val="en-US"/>
+              </w:rPr>
+              <w:t xml:space="preserve"> </w:t>
+            </w:r>
+            <w:r>
+              <w:rPr>
+                <w:lang w:val="en-US"/>
+              </w:rPr>
+              <w:t>for</w:t>
+            </w:r>
+            <w:r>
+              <w:rPr>
+                <w:lang w:val="en-US"/>
+              </w:rPr>
+              <w:t xml:space="preserve"> </w:t>
+            </w:r>
+            <w:r>
+              <w:rPr>
+                <w:lang w:val="en-US"/>
+              </w:rPr>
+              <w:t>achieve</w:t>
+            </w:r>
+            <w:r>
+              <w:rPr>
+                <w:lang w:val="en-US"/>
+              </w:rPr>
+              <w:t xml:space="preserve"> </w:t>
+            </w:r>
+            <w:r>
+              <w:rPr>
+                <w:lang w:val="en-US"/>
+              </w:rPr>
+              <w:t>in</w:t>
+            </w:r>
+            <w:r>
+              <w:rPr>
+                <w:lang w:val="en-US"/>
+              </w:rPr>
+              <w:t xml:space="preserve"> </w:t>
+            </w:r>
+            <w:r>
+              <w:rPr>
+                <w:lang w:val="en-US"/>
+              </w:rPr>
+              <w:t>report.</w:t>
+            </w:r>
+            <w:r>
+              <w:rPr>
+                <w:lang w:val="en-US"/>
+              </w:rPr>
+              <w:t>criterion_achievements</w:t>
+            </w:r>
+            <w:r>
+              <w:rPr>
+                <w:lang w:val="en-US"/>
+              </w:rPr>
+              <w:t xml:space="preserve">.all() </w:t>
+            </w:r>
+            <w:r>
+              <w:rPr>
+                <w:lang w:val="en-US"/>
+              </w:rPr>
+              <w:t>%}</w:t>
+            </w:r>
+          </w:p>
+        </w:tc>
+      </w:tr>
+      <w:tr>
+        <w:tc>
+          <w:tcPr>
+            <w:tcW w:w="6457" w:type="dxa"/>
+          </w:tcPr>
+          <w:p>
+            <w:pPr>
+              <w:rPr>
+                <w:lang w:val="en-US"/>
+              </w:rPr>
+            </w:pPr>
+            <w:r>
+              <w:rPr>
+                <w:lang w:val="en-US"/>
+              </w:rPr>
+              <w:t>{{ achieve.</w:t>
+            </w:r>
+            <w:r>
+              <w:rPr>
+                <w:lang w:val="en-US"/>
+              </w:rPr>
+              <w:t>criterion</w:t>
+            </w:r>
+            <w:r>
+              <w:rPr>
+                <w:lang w:val="en-US"/>
+              </w:rPr>
+              <w:t>.</w:t>
+            </w:r>
+            <w:r>
+              <w:rPr>
+                <w:lang w:val="en-US"/>
+              </w:rPr>
+              <w:t>name</w:t>
             </w:r>
             <w:r>
               <w:rPr>
                 <w:lang w:val="en-US"/>
               </w:rPr>
               <w:t xml:space="preserve"> }}</w:t>
+            </w:r>
+          </w:p>
+        </w:tc>
+        <w:tc>
+          <w:tcPr>
+            <w:tcW w:w="2888" w:type="dxa"/>
+            <w:vAlign w:val="center"/>
+          </w:tcPr>
+          <w:p>
+            <w:pPr>
+              <w:jc w:val="center"/>
+              <w:rPr>
+                <w:b/>
+                <w:bCs/>
+                <w:lang w:val="en-US"/>
+              </w:rPr>
+            </w:pPr>
+            <w:r>
+              <w:rPr>
+                <w:b/>
+                <w:bCs/>
+                <w:lang w:val="en-US"/>
+              </w:rPr>
+              <w:t>{{ achieve.achievement.name }}</w:t>
+            </w:r>
+          </w:p>
+        </w:tc>
+      </w:tr>
+      <w:tr>
+        <w:tc>
+          <w:tcPr>
+            <w:tcW w:w="9345" w:type="dxa"/>
+            <w:gridSpan w:val="2"/>
+          </w:tcPr>
+          <w:p>
+            <w:pPr>
+              <w:rPr>
+                <w:lang w:val="en-US"/>
+              </w:rPr>
+            </w:pPr>
+            <w:r>
+              <w:rPr>
+                <w:lang w:val="en-US"/>
+              </w:rPr>
+              <w:t>{%tr if achieve.</w:t>
+            </w:r>
+            <w:r>
+              <w:rPr>
+                <w:lang w:val="en-US"/>
+              </w:rPr>
+              <w:t>achievement</w:t>
+            </w:r>
+            <w:r>
+              <w:rPr>
+                <w:lang w:val="en-US"/>
+              </w:rPr>
+              <w:t>.description %}</w:t>
+            </w:r>
+          </w:p>
+        </w:tc>
+      </w:tr>
+      <w:tr>
+        <w:tc>
+          <w:tcPr>
+            <w:tcW w:w="9345" w:type="dxa"/>
+            <w:gridSpan w:val="2"/>
+          </w:tcPr>
+          <w:p>
+            <w:pPr>
+              <w:rPr>
+                <w:lang w:val="en-US"/>
+              </w:rPr>
+            </w:pPr>
+            <w:r>
+              <w:rPr>
+                <w:lang w:val="en-US"/>
+              </w:rPr>
+              <w:t>{{ achieve.</w:t>
+            </w:r>
+            <w:r>
+              <w:rPr>
+                <w:lang w:val="en-US"/>
+              </w:rPr>
+              <w:t>achievement</w:t>
+            </w:r>
+            <w:r>
+              <w:rPr>
+                <w:lang w:val="en-US"/>
+              </w:rPr>
+              <w:t>.description }}</w:t>
+            </w:r>
+          </w:p>
+        </w:tc>
+      </w:tr>
+      <w:tr>
+        <w:tc>
+          <w:tcPr>
+            <w:tcW w:w="9345" w:type="dxa"/>
+            <w:gridSpan w:val="2"/>
+          </w:tcPr>
+          <w:p>
+            <w:pPr>
+              <w:rPr>
+                <w:lang w:val="en-US"/>
+              </w:rPr>
+            </w:pPr>
+            <w:r>
+              <w:rPr>
+                <w:lang w:val="en-US"/>
+              </w:rPr>
+              <w:t>{%</w:t>
+            </w:r>
+            <w:r>
+              <w:rPr>
+                <w:lang w:val="en-US"/>
+              </w:rPr>
+              <w:t>tr</w:t>
+            </w:r>
+            <w:r>
+              <w:rPr>
+                <w:lang w:val="en-US"/>
+              </w:rPr>
+              <w:t xml:space="preserve"> </w:t>
+            </w:r>
+            <w:r>
+              <w:rPr>
+                <w:lang w:val="en-US"/>
+              </w:rPr>
+              <w:t>endif</w:t>
+            </w:r>
+            <w:r>
+              <w:rPr>
+                <w:lang w:val="en-US"/>
+              </w:rPr>
+              <w:t xml:space="preserve"> </w:t>
+            </w:r>
+            <w:r>
+              <w:rPr>
+                <w:lang w:val="en-US"/>
+              </w:rPr>
+              <w:t>%}</w:t>
+            </w:r>
+          </w:p>
+        </w:tc>
+      </w:tr>
+      <w:tr>
+        <w:tc>
+          <w:tcPr>
+            <w:tcW w:w="9345" w:type="dxa"/>
+            <w:gridSpan w:val="2"/>
+          </w:tcPr>
+          <w:p>
+            <w:pPr>
+              <w:rPr>
+                <w:lang w:val="en-US"/>
+              </w:rPr>
+            </w:pPr>
+            <w:r>
+              <w:rPr>
+                <w:lang w:val="en-US"/>
+              </w:rPr>
+              <w:t>{%</w:t>
+            </w:r>
+            <w:r>
+              <w:rPr>
+                <w:lang w:val="en-US"/>
+              </w:rPr>
+              <w:t>tr</w:t>
+            </w:r>
+            <w:r>
+              <w:rPr>
+                <w:lang w:val="en-US"/>
+              </w:rPr>
+              <w:t xml:space="preserve"> </w:t>
+            </w:r>
+            <w:r>
+              <w:rPr>
+                <w:lang w:val="en-US"/>
+              </w:rPr>
+              <w:t>endfor</w:t>
+            </w:r>
+            <w:r>
+              <w:rPr>
+                <w:lang w:val="en-US"/>
+              </w:rPr>
+              <w:t xml:space="preserve"> %}</w:t>
             </w:r>
           </w:p>
         </w:tc>
@@ -430,38 +1041,1841 @@
           <w:lang w:val="en-US"/>
         </w:rPr>
       </w:pPr>
+      <w:r>
+        <w:rPr>
+          <w:lang w:val="en-US"/>
+        </w:rPr>
+        <w:t xml:space="preserve">{% </w:t>
+      </w:r>
+      <w:r>
+        <w:rPr>
+          <w:lang w:val="en-US"/>
+        </w:rPr>
+        <w:t>endif</w:t>
+      </w:r>
+      <w:r>
+        <w:rPr>
+          <w:lang w:val="en-US"/>
+        </w:rPr>
+        <w:t xml:space="preserve"> %}</w:t>
+      </w:r>
+    </w:p>
+    <w:p>
+      <w:r>
+        <w:rPr>
+          <w:b/>
+          <w:bCs/>
+        </w:rPr>
+        <w:t>Комментарий:</w:t>
+      </w:r>
+      <w:r>
+        <w:t xml:space="preserve"> </w:t>
+      </w:r>
+    </w:p>
+    <w:p>
+      <w:pPr>
+        <w:rPr>
+          <w:b/>
+          <w:bCs/>
+          <w:lang w:val="en-US"/>
+        </w:rPr>
+      </w:pPr>
+      <w:r>
+        <w:rPr>
+          <w:lang w:val="en-US"/>
+        </w:rPr>
+        <w:t>{{ report.c</w:t>
+      </w:r>
+      <w:r>
+        <w:rPr>
+          <w:lang w:val="en-US"/>
+        </w:rPr>
+        <w:t>omment</w:t>
+      </w:r>
+      <w:r>
+        <w:rPr>
+          <w:lang w:val="en-US"/>
+        </w:rPr>
+        <w:t xml:space="preserve"> }}</w:t>
+      </w:r>
+    </w:p>
+    <w:p>
+      <w:pPr>
+        <w:rPr>
+          <w:lang w:val="en-US"/>
+        </w:rPr>
+      </w:pPr>
+      <w:r>
+        <w:rPr>
+          <w:lang w:val="en-US"/>
+        </w:rPr>
+        <w:t xml:space="preserve">{% </w:t>
+      </w:r>
+      <w:r>
+        <w:rPr>
+          <w:lang w:val="en-US"/>
+        </w:rPr>
+        <w:t>endfor</w:t>
+      </w:r>
+      <w:r>
+        <w:rPr>
+          <w:lang w:val="en-US"/>
+        </w:rPr>
+        <w:t xml:space="preserve"> %}</w:t>
+      </w:r>
+      <w:r>
+        <w:rPr>
+          <w:lang w:val="en-US"/>
+        </w:rPr>
+        <w:t xml:space="preserve">{% </w:t>
+      </w:r>
+      <w:r>
+        <w:rPr>
+          <w:lang w:val="en-US"/>
+        </w:rPr>
+        <w:t>else</w:t>
+      </w:r>
+      <w:r>
+        <w:rPr>
+          <w:lang w:val="en-US"/>
+        </w:rPr>
+        <w:t xml:space="preserve"> %}</w:t>
+      </w:r>
+    </w:p>
+    <w:p>
+      <w:pPr>
+        <w:rPr>
+          <w:lang w:val="en-US"/>
+        </w:rPr>
+      </w:pPr>
+      <w:r>
+        <w:t>Нет</w:t>
+      </w:r>
+      <w:r>
+        <w:rPr>
+          <w:lang w:val="en-US"/>
+        </w:rPr>
+        <w:t xml:space="preserve"> </w:t>
+      </w:r>
+      <w:r>
+        <w:t>информации</w:t>
+      </w:r>
+      <w:r>
+        <w:rPr>
+          <w:lang w:val="en-US"/>
+        </w:rPr>
+        <w:t xml:space="preserve">{% </w:t>
+      </w:r>
+      <w:r>
+        <w:rPr>
+          <w:lang w:val="en-US"/>
+        </w:rPr>
+        <w:t>endif</w:t>
+      </w:r>
+      <w:r>
+        <w:rPr>
+          <w:lang w:val="en-US"/>
+        </w:rPr>
+        <w:t xml:space="preserve"> %}</w:t>
+      </w:r>
+    </w:p>
+    <w:p>
+      <w:pPr>
+        <w:rPr>
+          <w:lang w:val="en-US"/>
+        </w:rPr>
+      </w:pPr>
     </w:p>
     <w:p>
       <w:pPr>
         <w:jc w:val="center"/>
         <w:rPr>
+          <w:b/>
+          <w:bCs/>
           <w:lang w:val="en-US"/>
         </w:rPr>
       </w:pPr>
+      <w:r>
+        <w:rPr>
+          <w:b/>
+          <w:bCs/>
+        </w:rPr>
+        <w:t>УЧИТЕЛЯ</w:t>
+      </w:r>
+      <w:r>
+        <w:rPr>
+          <w:b/>
+          <w:bCs/>
+          <w:lang w:val="en-US"/>
+        </w:rPr>
+        <w:t xml:space="preserve"> </w:t>
+      </w:r>
+      <w:r>
+        <w:rPr>
+          <w:b/>
+          <w:bCs/>
+        </w:rPr>
+        <w:t>ДИСЦИПЛИН</w:t>
+      </w:r>
+    </w:p>
+    <w:p>
+      <w:pPr>
+        <w:rPr>
+          <w:lang w:val="en-US"/>
+        </w:rPr>
+      </w:pPr>
+      <w:r>
+        <w:rPr>
+          <w:lang w:val="en-US"/>
+        </w:rPr>
+        <w:t>{% if report_teachers %}</w:t>
+      </w:r>
+    </w:p>
+    <w:p>
+      <w:pPr>
+        <w:rPr>
+          <w:lang w:val="en-US"/>
+        </w:rPr>
+      </w:pPr>
+      <w:r>
+        <w:rPr>
+          <w:lang w:val="en-US"/>
+        </w:rPr>
+        <w:t>{%p for report in report_teachers</w:t>
+      </w:r>
+      <w:r>
+        <w:rPr>
+          <w:lang w:val="en-US"/>
+        </w:rPr>
+        <w:t xml:space="preserve"> </w:t>
+      </w:r>
+      <w:r>
+        <w:rPr>
+          <w:lang w:val="en-US"/>
+        </w:rPr>
+        <w:t>%}</w:t>
+      </w:r>
+    </w:p>
+    <w:p>
+      <w:pPr>
+        <w:rPr>
+          <w:lang w:val="en-US"/>
+        </w:rPr>
+      </w:pPr>
+      <w:r>
+        <w:rPr>
+          <w:b/>
+          <w:bCs/>
+          <w:lang w:val="en-US"/>
+        </w:rPr>
+        <w:t>{{ report.subject</w:t>
+      </w:r>
+      <w:r>
+        <w:rPr>
+          <w:b/>
+          <w:bCs/>
+          <w:lang w:val="en-US"/>
+        </w:rPr>
+        <w:t>.name</w:t>
+      </w:r>
+      <w:r>
+        <w:rPr>
+          <w:b/>
+          <w:bCs/>
+          <w:lang w:val="en-US"/>
+        </w:rPr>
+        <w:t xml:space="preserve"> }}</w:t>
+      </w:r>
+      <w:r>
+        <w:rPr>
+          <w:lang w:val="en-US"/>
+        </w:rPr>
+        <w:t>{% for subject in report.extra_subjects.all()</w:t>
+      </w:r>
+      <w:r>
+        <w:rPr>
+          <w:lang w:val="en-US"/>
+        </w:rPr>
+        <w:t xml:space="preserve"> </w:t>
+      </w:r>
+      <w:r>
+        <w:rPr>
+          <w:lang w:val="en-US"/>
+        </w:rPr>
+        <w:t xml:space="preserve">%}, {{ subject.name }} </w:t>
+      </w:r>
+      <w:r>
+        <w:rPr>
+          <w:lang w:val="en-US"/>
+        </w:rPr>
+        <w:t xml:space="preserve">{% </w:t>
+      </w:r>
+      <w:r>
+        <w:rPr>
+          <w:lang w:val="en-US"/>
+        </w:rPr>
+        <w:t>endfor</w:t>
+      </w:r>
+      <w:r>
+        <w:rPr>
+          <w:lang w:val="en-US"/>
+        </w:rPr>
+        <w:t xml:space="preserve"> %}</w:t>
+      </w:r>
+      <w:r>
+        <w:rPr>
+          <w:lang w:val="en-US"/>
+        </w:rPr>
+        <w:t xml:space="preserve"> ({{ report.author.get_short_name() }})</w:t>
+      </w:r>
+    </w:p>
+    <w:p>
+      <w:pPr>
+        <w:rPr>
+          <w:lang w:val="en-US"/>
+        </w:rPr>
+      </w:pPr>
+    </w:p>
+    <w:tbl>
+      <w:tblPr>
+        <w:tblStyle w:val="a7"/>
+        <w:tblW w:w="0" w:type="auto"/>
+        <w:tblLook w:val="04A0" w:firstRow="1" w:lastRow="0" w:firstColumn="1" w:lastColumn="0" w:noHBand="0" w:noVBand="1"/>
+      </w:tblPr>
+      <w:tblGrid>
+        <w:gridCol w:w="6108"/>
+        <w:gridCol w:w="903"/>
+        <w:gridCol w:w="2334"/>
+      </w:tblGrid>
+      <w:tr>
+        <w:trPr>
+          <w:trHeight w:val="383"/>
+        </w:trPr>
+        <w:tc>
+          <w:tcPr>
+            <w:tcW w:w="9345" w:type="dxa"/>
+            <w:gridSpan w:val="3"/>
+            <w:vAlign w:val="center"/>
+          </w:tcPr>
+          <w:p>
+            <w:pPr>
+              <w:rPr>
+                <w:b/>
+                <w:bCs/>
+                <w:lang w:val="en-US"/>
+              </w:rPr>
+            </w:pPr>
+            <w:r>
+              <w:rPr>
+                <w:lang w:val="en-US"/>
+              </w:rPr>
+              <w:t>{%</w:t>
+            </w:r>
+            <w:r>
+              <w:rPr>
+                <w:lang w:val="en-US"/>
+              </w:rPr>
+              <w:t>tr</w:t>
+            </w:r>
+            <w:r>
+              <w:rPr>
+                <w:lang w:val="en-US"/>
+              </w:rPr>
+              <w:t xml:space="preserve"> </w:t>
+            </w:r>
+            <w:r>
+              <w:rPr>
+                <w:lang w:val="en-US"/>
+              </w:rPr>
+              <w:t>if</w:t>
+            </w:r>
+            <w:r>
+              <w:rPr>
+                <w:lang w:val="en-US"/>
+              </w:rPr>
+              <w:t xml:space="preserve"> </w:t>
+            </w:r>
+            <w:r>
+              <w:rPr>
+                <w:lang w:val="en-US"/>
+              </w:rPr>
+              <w:t>report.</w:t>
+            </w:r>
+            <w:r>
+              <w:rPr>
+                <w:lang w:val="en-US"/>
+              </w:rPr>
+              <w:t xml:space="preserve">final_grade </w:t>
+            </w:r>
+            <w:r>
+              <w:rPr>
+                <w:lang w:val="en-US"/>
+              </w:rPr>
+              <w:t>%}</w:t>
+            </w:r>
+          </w:p>
+        </w:tc>
+      </w:tr>
+      <w:tr>
+        <w:trPr>
+          <w:trHeight w:val="383"/>
+        </w:trPr>
+        <w:tc>
+          <w:tcPr>
+            <w:tcW w:w="7319" w:type="dxa"/>
+            <w:gridSpan w:val="2"/>
+            <w:vAlign w:val="center"/>
+          </w:tcPr>
+          <w:p>
+            <w:r>
+              <w:lastRenderedPageBreak/>
+              <w:t>Итоговая оценка</w:t>
+            </w:r>
+          </w:p>
+        </w:tc>
+        <w:tc>
+          <w:tcPr>
+            <w:tcW w:w="2026" w:type="dxa"/>
+            <w:vAlign w:val="center"/>
+          </w:tcPr>
+          <w:p>
+            <w:pPr>
+              <w:jc w:val="center"/>
+              <w:rPr>
+                <w:b/>
+                <w:bCs/>
+              </w:rPr>
+            </w:pPr>
+            <w:r>
+              <w:rPr>
+                <w:b/>
+                <w:bCs/>
+                <w:lang w:val="en-US"/>
+              </w:rPr>
+              <w:t>{{ report.</w:t>
+            </w:r>
+            <w:r>
+              <w:rPr>
+                <w:b/>
+                <w:bCs/>
+                <w:lang w:val="en-US"/>
+              </w:rPr>
+              <w:t>final_grade</w:t>
+            </w:r>
+            <w:r>
+              <w:rPr>
+                <w:b/>
+                <w:bCs/>
+                <w:lang w:val="en-US"/>
+              </w:rPr>
+              <w:t xml:space="preserve"> }}</w:t>
+            </w:r>
+          </w:p>
+        </w:tc>
+      </w:tr>
+      <w:tr>
+        <w:trPr>
+          <w:trHeight w:val="383"/>
+        </w:trPr>
+        <w:tc>
+          <w:tcPr>
+            <w:tcW w:w="9345" w:type="dxa"/>
+            <w:gridSpan w:val="3"/>
+            <w:vAlign w:val="center"/>
+          </w:tcPr>
+          <w:p>
+            <w:pPr>
+              <w:rPr>
+                <w:b/>
+                <w:bCs/>
+                <w:lang w:val="en-US"/>
+              </w:rPr>
+            </w:pPr>
+            <w:r>
+              <w:rPr>
+                <w:lang w:val="en-US"/>
+              </w:rPr>
+              <w:t>{%</w:t>
+            </w:r>
+            <w:r>
+              <w:rPr>
+                <w:lang w:val="en-US"/>
+              </w:rPr>
+              <w:t>tr</w:t>
+            </w:r>
+            <w:r>
+              <w:rPr>
+                <w:lang w:val="en-US"/>
+              </w:rPr>
+              <w:t xml:space="preserve"> </w:t>
+            </w:r>
+            <w:r>
+              <w:rPr>
+                <w:lang w:val="en-US"/>
+              </w:rPr>
+              <w:t>endif</w:t>
+            </w:r>
+            <w:r>
+              <w:rPr>
+                <w:lang w:val="en-US"/>
+              </w:rPr>
+              <w:t xml:space="preserve"> </w:t>
+            </w:r>
+            <w:r>
+              <w:rPr>
+                <w:lang w:val="en-US"/>
+              </w:rPr>
+              <w:t>%}</w:t>
+            </w:r>
+          </w:p>
+        </w:tc>
+      </w:tr>
+      <w:tr>
+        <w:trPr>
+          <w:trHeight w:val="383"/>
+        </w:trPr>
+        <w:tc>
+          <w:tcPr>
+            <w:tcW w:w="9345" w:type="dxa"/>
+            <w:gridSpan w:val="3"/>
+            <w:vAlign w:val="center"/>
+          </w:tcPr>
+          <w:p>
+            <w:pPr>
+              <w:rPr>
+                <w:b/>
+                <w:bCs/>
+                <w:lang w:val="en-US"/>
+              </w:rPr>
+            </w:pPr>
+            <w:r>
+              <w:rPr>
+                <w:lang w:val="en-US"/>
+              </w:rPr>
+              <w:t>{%</w:t>
+            </w:r>
+            <w:r>
+              <w:rPr>
+                <w:lang w:val="en-US"/>
+              </w:rPr>
+              <w:t>tr</w:t>
+            </w:r>
+            <w:r>
+              <w:rPr>
+                <w:lang w:val="en-US"/>
+              </w:rPr>
+              <w:t xml:space="preserve"> </w:t>
+            </w:r>
+            <w:r>
+              <w:rPr>
+                <w:lang w:val="en-US"/>
+              </w:rPr>
+              <w:t>if</w:t>
+            </w:r>
+            <w:r>
+              <w:rPr>
+                <w:lang w:val="en-US"/>
+              </w:rPr>
+              <w:t xml:space="preserve"> </w:t>
+            </w:r>
+            <w:r>
+              <w:rPr>
+                <w:lang w:val="en-US"/>
+              </w:rPr>
+              <w:t>report.</w:t>
+            </w:r>
+            <w:r>
+              <w:rPr>
+                <w:lang w:val="en-US"/>
+              </w:rPr>
+              <w:t>final_grade</w:t>
+            </w:r>
+            <w:r>
+              <w:rPr>
+                <w:lang w:val="en-US"/>
+              </w:rPr>
+              <w:t>_ib</w:t>
+            </w:r>
+            <w:r>
+              <w:rPr>
+                <w:lang w:val="en-US"/>
+              </w:rPr>
+              <w:t xml:space="preserve"> </w:t>
+            </w:r>
+            <w:r>
+              <w:rPr>
+                <w:lang w:val="en-US"/>
+              </w:rPr>
+              <w:t>%}</w:t>
+            </w:r>
+          </w:p>
+        </w:tc>
+      </w:tr>
+      <w:tr>
+        <w:trPr>
+          <w:trHeight w:val="383"/>
+        </w:trPr>
+        <w:tc>
+          <w:tcPr>
+            <w:tcW w:w="7319" w:type="dxa"/>
+            <w:gridSpan w:val="2"/>
+            <w:vAlign w:val="center"/>
+          </w:tcPr>
+          <w:p>
+            <w:r>
+              <w:t>Итоговая оценка</w:t>
+            </w:r>
+            <w:r>
+              <w:rPr>
+                <w:lang w:val="en-US"/>
+              </w:rPr>
+              <w:t xml:space="preserve"> IB</w:t>
+            </w:r>
+          </w:p>
+        </w:tc>
+        <w:tc>
+          <w:tcPr>
+            <w:tcW w:w="2026" w:type="dxa"/>
+            <w:vAlign w:val="center"/>
+          </w:tcPr>
+          <w:p>
+            <w:pPr>
+              <w:jc w:val="center"/>
+              <w:rPr>
+                <w:b/>
+                <w:bCs/>
+              </w:rPr>
+            </w:pPr>
+            <w:r>
+              <w:rPr>
+                <w:b/>
+                <w:bCs/>
+                <w:lang w:val="en-US"/>
+              </w:rPr>
+              <w:t>{{ report.</w:t>
+            </w:r>
+            <w:r>
+              <w:rPr>
+                <w:b/>
+                <w:bCs/>
+                <w:lang w:val="en-US"/>
+              </w:rPr>
+              <w:t>final_grade_ib</w:t>
+            </w:r>
+            <w:r>
+              <w:rPr>
+                <w:b/>
+                <w:bCs/>
+                <w:lang w:val="en-US"/>
+              </w:rPr>
+              <w:t xml:space="preserve"> }}</w:t>
+            </w:r>
+          </w:p>
+        </w:tc>
+      </w:tr>
+      <w:tr>
+        <w:trPr>
+          <w:trHeight w:val="383"/>
+        </w:trPr>
+        <w:tc>
+          <w:tcPr>
+            <w:tcW w:w="9345" w:type="dxa"/>
+            <w:gridSpan w:val="3"/>
+            <w:vAlign w:val="center"/>
+          </w:tcPr>
+          <w:p>
+            <w:pPr>
+              <w:rPr>
+                <w:b/>
+                <w:bCs/>
+                <w:lang w:val="en-US"/>
+              </w:rPr>
+            </w:pPr>
+            <w:r>
+              <w:rPr>
+                <w:lang w:val="en-US"/>
+              </w:rPr>
+              <w:t>{%</w:t>
+            </w:r>
+            <w:r>
+              <w:rPr>
+                <w:lang w:val="en-US"/>
+              </w:rPr>
+              <w:t>tr</w:t>
+            </w:r>
+            <w:r>
+              <w:rPr>
+                <w:lang w:val="en-US"/>
+              </w:rPr>
+              <w:t xml:space="preserve"> </w:t>
+            </w:r>
+            <w:r>
+              <w:rPr>
+                <w:lang w:val="en-US"/>
+              </w:rPr>
+              <w:t>endif</w:t>
+            </w:r>
+            <w:r>
+              <w:rPr>
+                <w:lang w:val="en-US"/>
+              </w:rPr>
+              <w:t xml:space="preserve"> </w:t>
+            </w:r>
+            <w:r>
+              <w:rPr>
+                <w:lang w:val="en-US"/>
+              </w:rPr>
+              <w:t>%}</w:t>
+            </w:r>
+          </w:p>
+        </w:tc>
+      </w:tr>
+      <w:tr>
+        <w:tc>
+          <w:tcPr>
+            <w:tcW w:w="9345" w:type="dxa"/>
+            <w:gridSpan w:val="3"/>
+            <w:vAlign w:val="center"/>
+          </w:tcPr>
+          <w:p>
+            <w:pPr>
+              <w:rPr>
+                <w:b/>
+                <w:bCs/>
+              </w:rPr>
+            </w:pPr>
+            <w:r>
+              <w:rPr>
+                <w:b/>
+                <w:bCs/>
+              </w:rPr>
+              <w:t>Комментарии</w:t>
+            </w:r>
+            <w:r>
+              <w:rPr>
+                <w:b/>
+                <w:bCs/>
+              </w:rPr>
+              <w:t>:</w:t>
+            </w:r>
+          </w:p>
+          <w:p>
+            <w:r>
+              <w:t xml:space="preserve">{% </w:t>
+            </w:r>
+            <w:r>
+              <w:rPr>
+                <w:lang w:val="en-US"/>
+              </w:rPr>
+              <w:t>if</w:t>
+            </w:r>
+            <w:r>
+              <w:t xml:space="preserve"> </w:t>
+            </w:r>
+            <w:r>
+              <w:rPr>
+                <w:lang w:val="en-US"/>
+              </w:rPr>
+              <w:t>report</w:t>
+            </w:r>
+            <w:r>
+              <w:t>.</w:t>
+            </w:r>
+            <w:r>
+              <w:rPr>
+                <w:lang w:val="en-US"/>
+              </w:rPr>
+              <w:t>comment</w:t>
+            </w:r>
+            <w:r>
+              <w:t xml:space="preserve"> %}{{ </w:t>
+            </w:r>
+            <w:r>
+              <w:rPr>
+                <w:lang w:val="en-US"/>
+              </w:rPr>
+              <w:t>report</w:t>
+            </w:r>
+            <w:r>
+              <w:t>.</w:t>
+            </w:r>
+            <w:r>
+              <w:rPr>
+                <w:lang w:val="en-US"/>
+              </w:rPr>
+              <w:t>comment</w:t>
+            </w:r>
+            <w:r>
+              <w:t xml:space="preserve"> }}{% </w:t>
+            </w:r>
+            <w:r>
+              <w:rPr>
+                <w:lang w:val="en-US"/>
+              </w:rPr>
+              <w:t>else</w:t>
+            </w:r>
+            <w:r>
+              <w:t xml:space="preserve"> %}</w:t>
+            </w:r>
+            <w:r>
+              <w:t>Нет</w:t>
+            </w:r>
+            <w:r>
+              <w:t xml:space="preserve"> </w:t>
+            </w:r>
+            <w:r>
+              <w:t>информации</w:t>
+            </w:r>
+            <w:r>
+              <w:t xml:space="preserve">{% </w:t>
+            </w:r>
+            <w:r>
+              <w:rPr>
+                <w:lang w:val="en-US"/>
+              </w:rPr>
+              <w:t>endif</w:t>
+            </w:r>
+            <w:r>
+              <w:t xml:space="preserve"> %}</w:t>
+            </w:r>
+          </w:p>
+        </w:tc>
+      </w:tr>
+      <w:tr>
+        <w:tc>
+          <w:tcPr>
+            <w:tcW w:w="9345" w:type="dxa"/>
+            <w:gridSpan w:val="3"/>
+            <w:vAlign w:val="center"/>
+          </w:tcPr>
+          <w:p>
+            <w:pPr>
+              <w:rPr>
+                <w:b/>
+                <w:bCs/>
+                <w:lang w:val="en-US"/>
+              </w:rPr>
+            </w:pPr>
+            <w:r>
+              <w:rPr>
+                <w:lang w:val="en-US"/>
+              </w:rPr>
+              <w:t>{%</w:t>
+            </w:r>
+            <w:r>
+              <w:rPr>
+                <w:lang w:val="en-US"/>
+              </w:rPr>
+              <w:t>tr</w:t>
+            </w:r>
+            <w:r>
+              <w:rPr>
+                <w:lang w:val="en-US"/>
+              </w:rPr>
+              <w:t xml:space="preserve"> </w:t>
+            </w:r>
+            <w:r>
+              <w:rPr>
+                <w:lang w:val="en-US"/>
+              </w:rPr>
+              <w:t>if</w:t>
+            </w:r>
+            <w:r>
+              <w:rPr>
+                <w:lang w:val="en-US"/>
+              </w:rPr>
+              <w:t xml:space="preserve"> </w:t>
+            </w:r>
+            <w:r>
+              <w:rPr>
+                <w:lang w:val="en-US"/>
+              </w:rPr>
+              <w:t>report.</w:t>
+            </w:r>
+            <w:r>
+              <w:rPr>
+                <w:lang w:val="en-US"/>
+              </w:rPr>
+              <w:t>criterion_achievements</w:t>
+            </w:r>
+            <w:r>
+              <w:rPr>
+                <w:lang w:val="en-US"/>
+              </w:rPr>
+              <w:t xml:space="preserve">.all() </w:t>
+            </w:r>
+            <w:r>
+              <w:rPr>
+                <w:lang w:val="en-US"/>
+              </w:rPr>
+              <w:t>%}</w:t>
+            </w:r>
+          </w:p>
+        </w:tc>
+      </w:tr>
+      <w:tr>
+        <w:trPr>
+          <w:trHeight w:val="331"/>
+        </w:trPr>
+        <w:tc>
+          <w:tcPr>
+            <w:tcW w:w="6394" w:type="dxa"/>
+            <w:vAlign w:val="center"/>
+          </w:tcPr>
+          <w:p>
+            <w:pPr>
+              <w:jc w:val="center"/>
+              <w:rPr>
+                <w:b/>
+                <w:bCs/>
+              </w:rPr>
+            </w:pPr>
+            <w:r>
+              <w:rPr>
+                <w:b/>
+                <w:bCs/>
+              </w:rPr>
+              <w:t>Критерий</w:t>
+            </w:r>
+          </w:p>
+        </w:tc>
+        <w:tc>
+          <w:tcPr>
+            <w:tcW w:w="2951" w:type="dxa"/>
+            <w:gridSpan w:val="2"/>
+            <w:vAlign w:val="center"/>
+          </w:tcPr>
+          <w:p>
+            <w:pPr>
+              <w:jc w:val="center"/>
+              <w:rPr>
+                <w:b/>
+                <w:bCs/>
+              </w:rPr>
+            </w:pPr>
+            <w:r>
+              <w:rPr>
+                <w:b/>
+                <w:bCs/>
+              </w:rPr>
+              <w:t>Результат</w:t>
+            </w:r>
+          </w:p>
+        </w:tc>
+      </w:tr>
+      <w:tr>
+        <w:tc>
+          <w:tcPr>
+            <w:tcW w:w="9345" w:type="dxa"/>
+            <w:gridSpan w:val="3"/>
+          </w:tcPr>
+          <w:p>
+            <w:pPr>
+              <w:rPr>
+                <w:lang w:val="en-US"/>
+              </w:rPr>
+            </w:pPr>
+            <w:r>
+              <w:rPr>
+                <w:lang w:val="en-US"/>
+              </w:rPr>
+              <w:t>{%</w:t>
+            </w:r>
+            <w:r>
+              <w:rPr>
+                <w:lang w:val="en-US"/>
+              </w:rPr>
+              <w:t>tr</w:t>
+            </w:r>
+            <w:r>
+              <w:rPr>
+                <w:lang w:val="en-US"/>
+              </w:rPr>
+              <w:t xml:space="preserve"> </w:t>
+            </w:r>
+            <w:r>
+              <w:rPr>
+                <w:lang w:val="en-US"/>
+              </w:rPr>
+              <w:t>for</w:t>
+            </w:r>
+            <w:r>
+              <w:rPr>
+                <w:lang w:val="en-US"/>
+              </w:rPr>
+              <w:t xml:space="preserve"> </w:t>
+            </w:r>
+            <w:r>
+              <w:rPr>
+                <w:lang w:val="en-US"/>
+              </w:rPr>
+              <w:t>achieve</w:t>
+            </w:r>
+            <w:r>
+              <w:rPr>
+                <w:lang w:val="en-US"/>
+              </w:rPr>
+              <w:t xml:space="preserve"> </w:t>
+            </w:r>
+            <w:r>
+              <w:rPr>
+                <w:lang w:val="en-US"/>
+              </w:rPr>
+              <w:t>in</w:t>
+            </w:r>
+            <w:r>
+              <w:rPr>
+                <w:lang w:val="en-US"/>
+              </w:rPr>
+              <w:t xml:space="preserve"> </w:t>
+            </w:r>
+            <w:r>
+              <w:rPr>
+                <w:lang w:val="en-US"/>
+              </w:rPr>
+              <w:t>report.</w:t>
+            </w:r>
+            <w:r>
+              <w:rPr>
+                <w:lang w:val="en-US"/>
+              </w:rPr>
+              <w:t>criterion_achievements</w:t>
+            </w:r>
+            <w:r>
+              <w:rPr>
+                <w:lang w:val="en-US"/>
+              </w:rPr>
+              <w:t xml:space="preserve">.all() </w:t>
+            </w:r>
+            <w:r>
+              <w:rPr>
+                <w:lang w:val="en-US"/>
+              </w:rPr>
+              <w:t>%}</w:t>
+            </w:r>
+          </w:p>
+        </w:tc>
+      </w:tr>
+      <w:tr>
+        <w:tc>
+          <w:tcPr>
+            <w:tcW w:w="6394" w:type="dxa"/>
+          </w:tcPr>
+          <w:p>
+            <w:pPr>
+              <w:rPr>
+                <w:lang w:val="en-US"/>
+              </w:rPr>
+            </w:pPr>
+            <w:r>
+              <w:rPr>
+                <w:lang w:val="en-US"/>
+              </w:rPr>
+              <w:t>{{ achieve.</w:t>
+            </w:r>
+            <w:r>
+              <w:rPr>
+                <w:lang w:val="en-US"/>
+              </w:rPr>
+              <w:t>criterion</w:t>
+            </w:r>
+            <w:r>
+              <w:rPr>
+                <w:lang w:val="en-US"/>
+              </w:rPr>
+              <w:t>.</w:t>
+            </w:r>
+            <w:r>
+              <w:rPr>
+                <w:lang w:val="en-US"/>
+              </w:rPr>
+              <w:t>name</w:t>
+            </w:r>
+            <w:r>
+              <w:rPr>
+                <w:lang w:val="en-US"/>
+              </w:rPr>
+              <w:t xml:space="preserve"> }}</w:t>
+            </w:r>
+          </w:p>
+        </w:tc>
+        <w:tc>
+          <w:tcPr>
+            <w:tcW w:w="2951" w:type="dxa"/>
+            <w:gridSpan w:val="2"/>
+            <w:vAlign w:val="center"/>
+          </w:tcPr>
+          <w:p>
+            <w:pPr>
+              <w:jc w:val="center"/>
+              <w:rPr>
+                <w:b/>
+                <w:bCs/>
+                <w:lang w:val="en-US"/>
+              </w:rPr>
+            </w:pPr>
+            <w:r>
+              <w:rPr>
+                <w:b/>
+                <w:bCs/>
+                <w:lang w:val="en-US"/>
+              </w:rPr>
+              <w:t>{{ achieve.achievement.name }}</w:t>
+            </w:r>
+          </w:p>
+        </w:tc>
+      </w:tr>
+      <w:tr>
+        <w:tc>
+          <w:tcPr>
+            <w:tcW w:w="9345" w:type="dxa"/>
+            <w:gridSpan w:val="3"/>
+          </w:tcPr>
+          <w:p>
+            <w:pPr>
+              <w:rPr>
+                <w:lang w:val="en-US"/>
+              </w:rPr>
+            </w:pPr>
+            <w:r>
+              <w:rPr>
+                <w:lang w:val="en-US"/>
+              </w:rPr>
+              <w:t>{%tr if achieve.</w:t>
+            </w:r>
+            <w:r>
+              <w:rPr>
+                <w:lang w:val="en-US"/>
+              </w:rPr>
+              <w:t>achievement</w:t>
+            </w:r>
+            <w:r>
+              <w:rPr>
+                <w:lang w:val="en-US"/>
+              </w:rPr>
+              <w:t>.description %}</w:t>
+            </w:r>
+          </w:p>
+        </w:tc>
+      </w:tr>
+      <w:tr>
+        <w:tc>
+          <w:tcPr>
+            <w:tcW w:w="9345" w:type="dxa"/>
+            <w:gridSpan w:val="3"/>
+          </w:tcPr>
+          <w:p>
+            <w:pPr>
+              <w:rPr>
+                <w:lang w:val="en-US"/>
+              </w:rPr>
+            </w:pPr>
+            <w:r>
+              <w:rPr>
+                <w:lang w:val="en-US"/>
+              </w:rPr>
+              <w:t>{{ achieve.</w:t>
+            </w:r>
+            <w:r>
+              <w:rPr>
+                <w:lang w:val="en-US"/>
+              </w:rPr>
+              <w:t>achievement</w:t>
+            </w:r>
+            <w:r>
+              <w:rPr>
+                <w:lang w:val="en-US"/>
+              </w:rPr>
+              <w:t>.description }}</w:t>
+            </w:r>
+          </w:p>
+        </w:tc>
+      </w:tr>
+      <w:tr>
+        <w:tc>
+          <w:tcPr>
+            <w:tcW w:w="9345" w:type="dxa"/>
+            <w:gridSpan w:val="3"/>
+          </w:tcPr>
+          <w:p>
+            <w:pPr>
+              <w:rPr>
+                <w:lang w:val="en-US"/>
+              </w:rPr>
+            </w:pPr>
+            <w:r>
+              <w:rPr>
+                <w:lang w:val="en-US"/>
+              </w:rPr>
+              <w:t>{%</w:t>
+            </w:r>
+            <w:r>
+              <w:rPr>
+                <w:lang w:val="en-US"/>
+              </w:rPr>
+              <w:t>tr</w:t>
+            </w:r>
+            <w:r>
+              <w:rPr>
+                <w:lang w:val="en-US"/>
+              </w:rPr>
+              <w:t xml:space="preserve"> </w:t>
+            </w:r>
+            <w:r>
+              <w:rPr>
+                <w:lang w:val="en-US"/>
+              </w:rPr>
+              <w:t>endif</w:t>
+            </w:r>
+            <w:r>
+              <w:rPr>
+                <w:lang w:val="en-US"/>
+              </w:rPr>
+              <w:t xml:space="preserve"> </w:t>
+            </w:r>
+            <w:r>
+              <w:rPr>
+                <w:lang w:val="en-US"/>
+              </w:rPr>
+              <w:t>%}</w:t>
+            </w:r>
+          </w:p>
+        </w:tc>
+      </w:tr>
+      <w:tr>
+        <w:tc>
+          <w:tcPr>
+            <w:tcW w:w="9345" w:type="dxa"/>
+            <w:gridSpan w:val="3"/>
+          </w:tcPr>
+          <w:p>
+            <w:pPr>
+              <w:rPr>
+                <w:lang w:val="en-US"/>
+              </w:rPr>
+            </w:pPr>
+            <w:r>
+              <w:rPr>
+                <w:lang w:val="en-US"/>
+              </w:rPr>
+              <w:t>{%</w:t>
+            </w:r>
+            <w:r>
+              <w:rPr>
+                <w:lang w:val="en-US"/>
+              </w:rPr>
+              <w:t>tr</w:t>
+            </w:r>
+            <w:r>
+              <w:rPr>
+                <w:lang w:val="en-US"/>
+              </w:rPr>
+              <w:t xml:space="preserve"> </w:t>
+            </w:r>
+            <w:r>
+              <w:rPr>
+                <w:lang w:val="en-US"/>
+              </w:rPr>
+              <w:t>endfor</w:t>
+            </w:r>
+            <w:r>
+              <w:rPr>
+                <w:lang w:val="en-US"/>
+              </w:rPr>
+              <w:t xml:space="preserve"> %}</w:t>
+            </w:r>
+          </w:p>
+        </w:tc>
+      </w:tr>
+      <w:tr>
+        <w:tc>
+          <w:tcPr>
+            <w:tcW w:w="9345" w:type="dxa"/>
+            <w:gridSpan w:val="3"/>
+          </w:tcPr>
+          <w:p>
+            <w:pPr>
+              <w:rPr>
+                <w:lang w:val="en-US"/>
+              </w:rPr>
+            </w:pPr>
+            <w:r>
+              <w:rPr>
+                <w:lang w:val="en-US"/>
+              </w:rPr>
+              <w:t>{%</w:t>
+            </w:r>
+            <w:r>
+              <w:rPr>
+                <w:lang w:val="en-US"/>
+              </w:rPr>
+              <w:t>tr</w:t>
+            </w:r>
+            <w:r>
+              <w:rPr>
+                <w:lang w:val="en-US"/>
+              </w:rPr>
+              <w:t xml:space="preserve"> </w:t>
+            </w:r>
+            <w:r>
+              <w:rPr>
+                <w:lang w:val="en-US"/>
+              </w:rPr>
+              <w:t>endif</w:t>
+            </w:r>
+            <w:r>
+              <w:rPr>
+                <w:lang w:val="en-US"/>
+              </w:rPr>
+              <w:t xml:space="preserve"> %}</w:t>
+            </w:r>
+          </w:p>
+        </w:tc>
+      </w:tr>
+    </w:tbl>
+    <w:p>
+      <w:r>
+        <w:t>{%</w:t>
+      </w:r>
+      <w:r>
+        <w:rPr>
+          <w:lang w:val="en-US"/>
+        </w:rPr>
+        <w:t>p</w:t>
+      </w:r>
+      <w:r>
+        <w:t xml:space="preserve"> </w:t>
+      </w:r>
+      <w:r>
+        <w:rPr>
+          <w:lang w:val="en-US"/>
+        </w:rPr>
+        <w:t>endfor</w:t>
+      </w:r>
+      <w:r>
+        <w:t xml:space="preserve"> %}</w:t>
+      </w:r>
+    </w:p>
+    <w:p>
+      <w:r>
+        <w:t xml:space="preserve">{% </w:t>
+      </w:r>
+      <w:r>
+        <w:rPr>
+          <w:lang w:val="en-US"/>
+        </w:rPr>
+        <w:t>else</w:t>
+      </w:r>
+      <w:r>
+        <w:t xml:space="preserve"> %}</w:t>
+      </w:r>
+    </w:p>
+    <w:p>
+      <w:r>
+        <w:t>Нет информации об академических достижениях</w:t>
+      </w:r>
+    </w:p>
+    <w:p>
+      <w:r>
+        <w:t xml:space="preserve">{% </w:t>
+      </w:r>
+      <w:r>
+        <w:rPr>
+          <w:lang w:val="en-US"/>
+        </w:rPr>
+        <w:t>endif</w:t>
+      </w:r>
+      <w:r>
+        <w:t xml:space="preserve"> %}</w:t>
+      </w:r>
     </w:p>
     <w:p>
       <w:pPr>
         <w:jc w:val="center"/>
         <w:rPr>
-          <w:lang w:val="en-US"/>
-        </w:rPr>
-      </w:pPr>
-    </w:p>
-    <w:p>
-      <w:pPr>
-        <w:rPr>
           <w:b/>
           <w:bCs/>
           <w:lang w:val="en-US"/>
         </w:rPr>
       </w:pPr>
-    </w:p>
-    <w:p>
-      <w:pPr>
+      <w:r>
         <w:rPr>
           <w:b/>
           <w:bCs/>
-          <w:lang w:val="en-US"/>
+        </w:rPr>
+        <w:t>УЧАСТИЕ</w:t>
+      </w:r>
+      <w:r>
+        <w:rPr>
+          <w:b/>
+          <w:bCs/>
+          <w:lang w:val="en-US"/>
+        </w:rPr>
+        <w:t xml:space="preserve"> </w:t>
+      </w:r>
+      <w:r>
+        <w:rPr>
+          <w:b/>
+          <w:bCs/>
+        </w:rPr>
+        <w:t>В</w:t>
+      </w:r>
+      <w:r>
+        <w:rPr>
+          <w:b/>
+          <w:bCs/>
+          <w:lang w:val="en-US"/>
+        </w:rPr>
+        <w:t xml:space="preserve"> </w:t>
+      </w:r>
+      <w:r>
+        <w:rPr>
+          <w:b/>
+          <w:bCs/>
+        </w:rPr>
+        <w:t>МЕРОПРИЯТИЯХ</w:t>
+      </w:r>
+    </w:p>
+    <w:p>
+      <w:pPr>
+        <w:rPr>
+          <w:lang w:val="en-US"/>
+        </w:rPr>
+      </w:pPr>
+      <w:r>
+        <w:rPr>
+          <w:lang w:val="en-US"/>
+        </w:rPr>
+        <w:t xml:space="preserve">{% </w:t>
+      </w:r>
+      <w:r>
+        <w:rPr>
+          <w:lang w:val="en-US"/>
+        </w:rPr>
+        <w:t>if</w:t>
+      </w:r>
+      <w:r>
+        <w:rPr>
+          <w:lang w:val="en-US"/>
+        </w:rPr>
+        <w:t xml:space="preserve"> </w:t>
+      </w:r>
+      <w:r>
+        <w:rPr>
+          <w:lang w:val="en-US"/>
+        </w:rPr>
+        <w:t>report</w:t>
+      </w:r>
+      <w:r>
+        <w:rPr>
+          <w:lang w:val="en-US"/>
+        </w:rPr>
+        <w:t>_</w:t>
+      </w:r>
+      <w:r>
+        <w:rPr>
+          <w:lang w:val="en-US"/>
+        </w:rPr>
+        <w:t>mentor</w:t>
+      </w:r>
+      <w:r>
+        <w:rPr>
+          <w:lang w:val="en-US"/>
+        </w:rPr>
+        <w:t>.</w:t>
+      </w:r>
+      <w:r>
+        <w:rPr>
+          <w:lang w:val="en-US"/>
+        </w:rPr>
+        <w:t>student</w:t>
+      </w:r>
+      <w:r>
+        <w:rPr>
+          <w:lang w:val="en-US"/>
+        </w:rPr>
+        <w:t>.</w:t>
+      </w:r>
+      <w:r>
+        <w:rPr>
+          <w:lang w:val="en-US"/>
+        </w:rPr>
+        <w:t>student</w:t>
+      </w:r>
+      <w:r>
+        <w:rPr>
+          <w:lang w:val="en-US"/>
+        </w:rPr>
+        <w:t>_</w:t>
+      </w:r>
+      <w:r>
+        <w:rPr>
+          <w:lang w:val="en-US"/>
+        </w:rPr>
+        <w:t>events</w:t>
+      </w:r>
+      <w:r>
+        <w:rPr>
+          <w:lang w:val="en-US"/>
+        </w:rPr>
+        <w:t>.all()</w:t>
+      </w:r>
+      <w:r>
+        <w:rPr>
+          <w:lang w:val="en-US"/>
+        </w:rPr>
+        <w:t xml:space="preserve"> %}</w:t>
+      </w:r>
+    </w:p>
+    <w:tbl>
+      <w:tblPr>
+        <w:tblStyle w:val="a7"/>
+        <w:tblW w:w="0" w:type="auto"/>
+        <w:tblLook w:val="04A0" w:firstRow="1" w:lastRow="0" w:firstColumn="1" w:lastColumn="0" w:noHBand="0" w:noVBand="1"/>
+      </w:tblPr>
+      <w:tblGrid>
+        <w:gridCol w:w="1360"/>
+        <w:gridCol w:w="1608"/>
+        <w:gridCol w:w="3980"/>
+        <w:gridCol w:w="2397"/>
+      </w:tblGrid>
+      <w:tr>
+        <w:trPr>
+          <w:trHeight w:val="386"/>
+        </w:trPr>
+        <w:tc>
+          <w:tcPr>
+            <w:tcW w:w="562" w:type="dxa"/>
+            <w:vAlign w:val="center"/>
+          </w:tcPr>
+          <w:p>
+            <w:pPr>
+              <w:jc w:val="center"/>
+              <w:rPr>
+                <w:b/>
+                <w:bCs/>
+              </w:rPr>
+            </w:pPr>
+            <w:r>
+              <w:rPr>
+                <w:b/>
+                <w:bCs/>
+              </w:rPr>
+              <w:t>№</w:t>
+            </w:r>
+          </w:p>
+        </w:tc>
+        <w:tc>
+          <w:tcPr>
+            <w:tcW w:w="2552" w:type="dxa"/>
+            <w:vAlign w:val="center"/>
+          </w:tcPr>
+          <w:p>
+            <w:pPr>
+              <w:jc w:val="center"/>
+              <w:rPr>
+                <w:b/>
+                <w:bCs/>
+              </w:rPr>
+            </w:pPr>
+            <w:r>
+              <w:rPr>
+                <w:b/>
+                <w:bCs/>
+              </w:rPr>
+              <w:t>Название</w:t>
+            </w:r>
+          </w:p>
+        </w:tc>
+        <w:tc>
+          <w:tcPr>
+            <w:tcW w:w="1417" w:type="dxa"/>
+            <w:vAlign w:val="center"/>
+          </w:tcPr>
+          <w:p>
+            <w:pPr>
+              <w:jc w:val="center"/>
+              <w:rPr>
+                <w:b/>
+                <w:bCs/>
+              </w:rPr>
+            </w:pPr>
+            <w:r>
+              <w:rPr>
+                <w:b/>
+                <w:bCs/>
+              </w:rPr>
+              <w:t>Даты</w:t>
+            </w:r>
+          </w:p>
+        </w:tc>
+        <w:tc>
+          <w:tcPr>
+            <w:tcW w:w="4814" w:type="dxa"/>
+            <w:vAlign w:val="center"/>
+          </w:tcPr>
+          <w:p>
+            <w:pPr>
+              <w:jc w:val="center"/>
+              <w:rPr>
+                <w:b/>
+                <w:bCs/>
+              </w:rPr>
+            </w:pPr>
+            <w:r>
+              <w:rPr>
+                <w:b/>
+                <w:bCs/>
+              </w:rPr>
+              <w:t>Результат</w:t>
+            </w:r>
+          </w:p>
+        </w:tc>
+      </w:tr>
+      <w:tr>
+        <w:tc>
+          <w:tcPr>
+            <w:tcW w:w="9345" w:type="dxa"/>
+            <w:gridSpan w:val="4"/>
+          </w:tcPr>
+          <w:p>
+            <w:pPr>
+              <w:rPr>
+                <w:lang w:val="en-US"/>
+              </w:rPr>
+            </w:pPr>
+            <w:r>
+              <w:rPr>
+                <w:lang w:val="en-US"/>
+              </w:rPr>
+              <w:t>{%tr for event in report_mentor.student.</w:t>
+            </w:r>
+            <w:r>
+              <w:rPr>
+                <w:lang w:val="en-US"/>
+              </w:rPr>
+              <w:t>student_events</w:t>
+            </w:r>
+            <w:r>
+              <w:rPr>
+                <w:lang w:val="en-US"/>
+              </w:rPr>
+              <w:t>.all()</w:t>
+            </w:r>
+            <w:r>
+              <w:rPr>
+                <w:lang w:val="en-US"/>
+              </w:rPr>
+              <w:t xml:space="preserve"> </w:t>
+            </w:r>
+            <w:r>
+              <w:rPr>
+                <w:lang w:val="en-US"/>
+              </w:rPr>
+              <w:t>%}</w:t>
+            </w:r>
+          </w:p>
+        </w:tc>
+      </w:tr>
+      <w:tr>
+        <w:tc>
+          <w:tcPr>
+            <w:tcW w:w="562" w:type="dxa"/>
+          </w:tcPr>
+          <w:p>
+            <w:pPr>
+              <w:rPr>
+                <w:lang w:val="en-US"/>
+              </w:rPr>
+            </w:pPr>
+            <w:r>
+              <w:rPr>
+                <w:lang w:val="en-US"/>
+              </w:rPr>
+              <w:t>{{ loop.index</w:t>
+            </w:r>
+            <w:r>
+              <w:t>0 + 1</w:t>
+            </w:r>
+            <w:r>
+              <w:rPr>
+                <w:lang w:val="en-US"/>
+              </w:rPr>
+              <w:t xml:space="preserve"> }}</w:t>
+            </w:r>
+          </w:p>
+        </w:tc>
+        <w:tc>
+          <w:tcPr>
+            <w:tcW w:w="2552" w:type="dxa"/>
+          </w:tcPr>
+          <w:p>
+            <w:pPr>
+              <w:rPr>
+                <w:lang w:val="en-US"/>
+              </w:rPr>
+            </w:pPr>
+            <w:r>
+              <w:rPr>
+                <w:lang w:val="en-US"/>
+              </w:rPr>
+              <w:t>{{ event.title }}</w:t>
+            </w:r>
+          </w:p>
+        </w:tc>
+        <w:tc>
+          <w:tcPr>
+            <w:tcW w:w="1417" w:type="dxa"/>
+          </w:tcPr>
+          <w:p>
+            <w:pPr>
+              <w:rPr>
+                <w:lang w:val="en-US"/>
+              </w:rPr>
+            </w:pPr>
+            <w:r>
+              <w:rPr>
+                <w:lang w:val="en-US"/>
+              </w:rPr>
+              <w:t>{{ event.date_start</w:t>
+            </w:r>
+            <w:r>
+              <w:rPr>
+                <w:lang w:val="en-US"/>
+              </w:rPr>
+              <w:t>.strftime('%d.%m.%Y')</w:t>
+            </w:r>
+            <w:r>
+              <w:rPr>
+                <w:lang w:val="en-US"/>
+              </w:rPr>
+              <w:t xml:space="preserve"> }}</w:t>
+            </w:r>
+          </w:p>
+          <w:p>
+            <w:pPr>
+              <w:rPr>
+                <w:lang w:val="en-US"/>
+              </w:rPr>
+            </w:pPr>
+            <w:r>
+              <w:rPr>
+                <w:lang w:val="en-US"/>
+              </w:rPr>
+              <w:t>{{ event.date_end</w:t>
+            </w:r>
+            <w:r>
+              <w:rPr>
+                <w:lang w:val="en-US"/>
+              </w:rPr>
+              <w:t>.strftime('%d.%m.%Y')</w:t>
+            </w:r>
+            <w:r>
+              <w:rPr>
+                <w:lang w:val="en-US"/>
+              </w:rPr>
+              <w:t xml:space="preserve"> }}</w:t>
+            </w:r>
+          </w:p>
+        </w:tc>
+        <w:tc>
+          <w:tcPr>
+            <w:tcW w:w="4814" w:type="dxa"/>
+          </w:tcPr>
+          <w:p>
+            <w:pPr>
+              <w:rPr>
+                <w:lang w:val="en-US"/>
+              </w:rPr>
+            </w:pPr>
+            <w:r>
+              <w:rPr>
+                <w:lang w:val="en-US"/>
+              </w:rPr>
+              <w:t>{{ event.</w:t>
+            </w:r>
+            <w:r>
+              <w:rPr>
+                <w:lang w:val="en-US"/>
+              </w:rPr>
+              <w:t>result</w:t>
+            </w:r>
+            <w:r>
+              <w:rPr>
+                <w:lang w:val="en-US"/>
+              </w:rPr>
+              <w:t xml:space="preserve"> }}</w:t>
+            </w:r>
+          </w:p>
+        </w:tc>
+      </w:tr>
+      <w:tr>
+        <w:tc>
+          <w:tcPr>
+            <w:tcW w:w="9345" w:type="dxa"/>
+            <w:gridSpan w:val="4"/>
+          </w:tcPr>
+          <w:p>
+            <w:pPr>
+              <w:rPr>
+                <w:lang w:val="en-US"/>
+              </w:rPr>
+            </w:pPr>
+            <w:r>
+              <w:rPr>
+                <w:lang w:val="en-US"/>
+              </w:rPr>
+              <w:t>{%tr endfor %}</w:t>
+            </w:r>
+          </w:p>
+        </w:tc>
+      </w:tr>
+    </w:tbl>
+    <w:p>
+      <w:r>
+        <w:t xml:space="preserve">{% </w:t>
+      </w:r>
+      <w:r>
+        <w:rPr>
+          <w:lang w:val="en-US"/>
+        </w:rPr>
+        <w:t>else</w:t>
+      </w:r>
+      <w:r>
+        <w:t xml:space="preserve"> %}</w:t>
+      </w:r>
+    </w:p>
+    <w:p>
+      <w:r>
+        <w:t>Нет информации об участиях студента в мероприятиях</w:t>
+      </w:r>
+      <w:r>
+        <w:t xml:space="preserve">{% </w:t>
+      </w:r>
+      <w:r>
+        <w:rPr>
+          <w:lang w:val="en-US"/>
+        </w:rPr>
+        <w:t>endif</w:t>
+      </w:r>
+      <w:r>
+        <w:t xml:space="preserve"> %}</w:t>
+      </w:r>
+    </w:p>
+    <w:p/>
+    <w:p>
+      <w:pPr>
+        <w:rPr>
+          <w:b/>
+          <w:bCs/>
+        </w:rPr>
+      </w:pPr>
+    </w:p>
+    <w:p>
+      <w:pPr>
+        <w:rPr>
+          <w:b/>
+          <w:bCs/>
         </w:rPr>
       </w:pPr>
     </w:p>

</xml_diff>